<commit_message>
ATA do dia 10/04 e atualização na ATA do dia 09/04
</commit_message>
<xml_diff>
--- a/Atas/ATA_daily_09-04.docx
+++ b/Atas/ATA_daily_09-04.docx
@@ -27,7 +27,7 @@
           <w:sz w:val="24"/>
           <w:shd w:fill="auto" w:val="clear"/>
         </w:rPr>
-        <w:t xml:space="preserve">ATA DE REUNIÃO</w:t>
+        <w:t xml:space="preserve">ATA DE DAILY</w:t>
       </w:r>
     </w:p>
     <w:p>
@@ -751,18 +751,18 @@
           <w:sz w:val="24"/>
           <w:shd w:fill="auto" w:val="clear"/>
         </w:rPr>
-        <w:t xml:space="preserve">Daniel Costa:</w:t>
-      </w:r>
-      <w:r>
-        <w:rPr>
-          <w:rFonts w:ascii="Aptos" w:hAnsi="Aptos" w:cs="Aptos" w:eastAsia="Aptos"/>
-          <w:color w:val="auto"/>
-          <w:spacing w:val="0"/>
-          <w:position w:val="0"/>
-          <w:sz w:val="24"/>
-          <w:shd w:fill="auto" w:val="clear"/>
-        </w:rPr>
-        <w:t xml:space="preserve">  Produção e correção da documentação - 08/04/2025</w:t>
+        <w:t xml:space="preserve">Daniel Costa: </w:t>
+      </w:r>
+      <w:r>
+        <w:rPr>
+          <w:rFonts w:ascii="Aptos" w:hAnsi="Aptos" w:cs="Aptos" w:eastAsia="Aptos"/>
+          <w:color w:val="auto"/>
+          <w:spacing w:val="0"/>
+          <w:position w:val="0"/>
+          <w:sz w:val="24"/>
+          <w:shd w:fill="auto" w:val="clear"/>
+        </w:rPr>
+        <w:t xml:space="preserve">Finalizar a modelagem do banco de dados e atualizar a tabela com nomes, chaves estrangeiras e select com Join. (10/04/2025</w:t>
       </w:r>
     </w:p>
     <w:p>
@@ -800,7 +800,7 @@
           <w:sz w:val="24"/>
           <w:shd w:fill="auto" w:val="clear"/>
         </w:rPr>
-        <w:t xml:space="preserve">  Produção e correção da documentação - 08/04/2025</w:t>
+        <w:t xml:space="preserve">  Refazer o diagrama de visão (10/04/2025), e posteriormente fazer o diagrama de solução com ajuda dos demais membros (15/04/2025)</w:t>
       </w:r>
     </w:p>
     <w:p>
@@ -839,67 +839,45 @@
           <w:sz w:val="24"/>
           <w:shd w:fill="auto" w:val="clear"/>
         </w:rPr>
-        <w:t xml:space="preserve">Melhoramento dos pontos da prototipagem do site para se adequar a documentação e criação do site institucional </w:t>
-      </w:r>
-      <w:r>
-        <w:rPr>
-          <w:rFonts w:ascii="Aptos" w:hAnsi="Aptos" w:cs="Aptos" w:eastAsia="Aptos"/>
-          <w:color w:val="auto"/>
-          <w:spacing w:val="0"/>
-          <w:position w:val="0"/>
-          <w:sz w:val="24"/>
-          <w:shd w:fill="auto" w:val="clear"/>
-        </w:rPr>
-        <w:t xml:space="preserve">–</w:t>
-      </w:r>
-      <w:r>
-        <w:rPr>
-          <w:rFonts w:ascii="Aptos" w:hAnsi="Aptos" w:cs="Aptos" w:eastAsia="Aptos"/>
-          <w:color w:val="auto"/>
-          <w:spacing w:val="0"/>
-          <w:position w:val="0"/>
-          <w:sz w:val="24"/>
-          <w:shd w:fill="auto" w:val="clear"/>
-        </w:rPr>
-        <w:t xml:space="preserve"> 10/04/2025</w:t>
-      </w:r>
-    </w:p>
-    <w:p>
-      <w:pPr>
-        <w:spacing w:before="0" w:after="160" w:line="279"/>
-        <w:ind w:right="0" w:left="0" w:firstLine="0"/>
-        <w:jc w:val="left"/>
-        <w:rPr>
-          <w:rFonts w:ascii="Aptos" w:hAnsi="Aptos" w:cs="Aptos" w:eastAsia="Aptos"/>
-          <w:color w:val="auto"/>
-          <w:spacing w:val="0"/>
-          <w:position w:val="0"/>
-          <w:sz w:val="24"/>
-          <w:shd w:fill="auto" w:val="clear"/>
-        </w:rPr>
-      </w:pPr>
-      <w:r>
-        <w:rPr>
-          <w:rFonts w:ascii="Aptos" w:hAnsi="Aptos" w:cs="Aptos" w:eastAsia="Aptos"/>
-          <w:b/>
-          <w:color w:val="auto"/>
-          <w:spacing w:val="0"/>
-          <w:position w:val="0"/>
-          <w:sz w:val="24"/>
-          <w:shd w:fill="auto" w:val="clear"/>
-        </w:rPr>
-        <w:t xml:space="preserve">João Victor Dorl: </w:t>
-      </w:r>
-      <w:r>
-        <w:rPr>
-          <w:rFonts w:ascii="Aptos" w:hAnsi="Aptos" w:cs="Aptos" w:eastAsia="Aptos"/>
-          <w:color w:val="auto"/>
-          <w:spacing w:val="0"/>
-          <w:position w:val="0"/>
-          <w:sz w:val="24"/>
-          <w:shd w:fill="auto" w:val="clear"/>
-        </w:rPr>
-        <w:t xml:space="preserve">Produção e correção da documentação - 08/04/2025</w:t>
+        <w:t xml:space="preserve">Revisão da documentação (10/04/2025) e posteriormente verificar o conceito da calculadora financeira.</w:t>
+      </w:r>
+    </w:p>
+    <w:p>
+      <w:pPr>
+        <w:spacing w:before="0" w:after="160" w:line="279"/>
+        <w:ind w:right="0" w:left="0" w:firstLine="0"/>
+        <w:jc w:val="left"/>
+        <w:rPr>
+          <w:rFonts w:ascii="Aptos" w:hAnsi="Aptos" w:cs="Aptos" w:eastAsia="Aptos"/>
+          <w:color w:val="auto"/>
+          <w:spacing w:val="0"/>
+          <w:position w:val="0"/>
+          <w:sz w:val="24"/>
+          <w:shd w:fill="auto" w:val="clear"/>
+        </w:rPr>
+      </w:pPr>
+      <w:r>
+        <w:rPr>
+          <w:rFonts w:ascii="Aptos" w:hAnsi="Aptos" w:cs="Aptos" w:eastAsia="Aptos"/>
+          <w:b/>
+          <w:color w:val="auto"/>
+          <w:spacing w:val="0"/>
+          <w:position w:val="0"/>
+          <w:sz w:val="24"/>
+          <w:shd w:fill="auto" w:val="clear"/>
+        </w:rPr>
+        <w:t xml:space="preserve">João Victor Dorl:  </w:t>
+      </w:r>
+      <w:r>
+        <w:rPr>
+          <w:rFonts w:ascii="Aptos" w:hAnsi="Aptos" w:cs="Aptos" w:eastAsia="Aptos"/>
+          <w:color w:val="auto"/>
+          <w:spacing w:val="0"/>
+          <w:position w:val="0"/>
+          <w:sz w:val="24"/>
+          <w:shd w:fill="auto" w:val="clear"/>
+        </w:rPr>
+        <w:t xml:space="preserve">P.O, sincronizando o Trello do P.O com o Trello do Scrum Master (10/04/2025) e posteriormente começar a verificar o conceito da calculadora financeira.</w:t>
         <w:br/>
         <w:br/>
       </w:r>
@@ -946,8 +924,76 @@
           <w:sz w:val="24"/>
           <w:shd w:fill="auto" w:val="clear"/>
         </w:rPr>
-        <w:t xml:space="preserve"> 10/04/2025</w:t>
-      </w:r>
+        <w:t xml:space="preserve"> 10/04/2025, buscar dados de mortalidade, fertilidade e prejuízos associados a cobras para utilizar futuramente na calculadora financeira (10/04/2025)</w:t>
+      </w:r>
+    </w:p>
+    <w:p>
+      <w:pPr>
+        <w:spacing w:before="0" w:after="160" w:line="279"/>
+        <w:ind w:right="0" w:left="0" w:firstLine="0"/>
+        <w:jc w:val="left"/>
+        <w:rPr>
+          <w:rFonts w:ascii="Aptos" w:hAnsi="Aptos" w:cs="Aptos" w:eastAsia="Aptos"/>
+          <w:color w:val="auto"/>
+          <w:spacing w:val="0"/>
+          <w:position w:val="0"/>
+          <w:sz w:val="24"/>
+          <w:shd w:fill="auto" w:val="clear"/>
+        </w:rPr>
+      </w:pPr>
+      <w:r>
+        <w:rPr>
+          <w:rFonts w:ascii="Aptos" w:hAnsi="Aptos" w:cs="Aptos" w:eastAsia="Aptos"/>
+          <w:color w:val="auto"/>
+          <w:spacing w:val="0"/>
+          <w:position w:val="0"/>
+          <w:sz w:val="24"/>
+          <w:shd w:fill="auto" w:val="clear"/>
+        </w:rPr>
+        <w:t xml:space="preserve">Obs: Até o dia (12/04/2025) todos os membros do grupo devem ter finalizados a planilha Fibonacci individual.</w:t>
+      </w:r>
+    </w:p>
+    <w:p>
+      <w:pPr>
+        <w:spacing w:before="0" w:after="160" w:line="279"/>
+        <w:ind w:right="0" w:left="0" w:firstLine="0"/>
+        <w:jc w:val="left"/>
+        <w:rPr>
+          <w:rFonts w:ascii="Aptos" w:hAnsi="Aptos" w:cs="Aptos" w:eastAsia="Aptos"/>
+          <w:color w:val="auto"/>
+          <w:spacing w:val="0"/>
+          <w:position w:val="0"/>
+          <w:sz w:val="24"/>
+          <w:shd w:fill="auto" w:val="clear"/>
+        </w:rPr>
+      </w:pPr>
+      <w:r>
+        <w:rPr>
+          <w:rFonts w:ascii="Aptos" w:hAnsi="Aptos" w:cs="Aptos" w:eastAsia="Aptos"/>
+          <w:color w:val="auto"/>
+          <w:spacing w:val="0"/>
+          <w:position w:val="0"/>
+          <w:sz w:val="24"/>
+          <w:shd w:fill="auto" w:val="clear"/>
+        </w:rPr>
+        <w:t xml:space="preserve">Na próxima reunião será abordado o tema de backlog requisitos, figma e a calculadora financeira, além dos temas que já estão em andamento.</w:t>
+      </w:r>
+    </w:p>
+    <w:p>
+      <w:pPr>
+        <w:spacing w:before="0" w:after="160" w:line="279"/>
+        <w:ind w:right="0" w:left="0" w:firstLine="0"/>
+        <w:jc w:val="center"/>
+        <w:rPr>
+          <w:rFonts w:ascii="Aptos" w:hAnsi="Aptos" w:cs="Aptos" w:eastAsia="Aptos"/>
+          <w:b/>
+          <w:color w:val="auto"/>
+          <w:spacing w:val="0"/>
+          <w:position w:val="0"/>
+          <w:sz w:val="24"/>
+          <w:shd w:fill="auto" w:val="clear"/>
+        </w:rPr>
+      </w:pPr>
     </w:p>
   </w:body>
 </w:document>

</xml_diff>